<commit_message>
#Add something important, about dexpr and dvar interval
</commit_message>
<xml_diff>
--- a/Assignment2/Assignment2.Constraints.docx
+++ b/Assignment2/Assignment2.Constraints.docx
@@ -1,6 +1,6 @@
 
 <file path=word/document.xml><?xml version="1.0" encoding="utf-8"?>
-<w:document xmlns:wpc="http://schemas.microsoft.com/office/word/2010/wordprocessingCanvas" xmlns:mo="http://schemas.microsoft.com/office/mac/office/2008/main" xmlns:mc="http://schemas.openxmlformats.org/markup-compatibility/2006" xmlns:mv="urn:schemas-microsoft-com:mac:vml" xmlns:o="urn:schemas-microsoft-com:office:office" xmlns:r="http://schemas.openxmlformats.org/officeDocument/2006/relationships" xmlns:m="http://schemas.openxmlformats.org/officeDocument/2006/math" xmlns:v="urn:schemas-microsoft-com:vml" xmlns:wp14="http://schemas.microsoft.com/office/word/2010/wordprocessingDrawing" xmlns:wp="http://schemas.openxmlformats.org/drawingml/2006/wordprocessingDrawing" xmlns:w10="urn:schemas-microsoft-com:office:word" xmlns:w="http://schemas.openxmlformats.org/wordprocessingml/2006/main" xmlns:w14="http://schemas.microsoft.com/office/word/2010/wordml" xmlns:w15="http://schemas.microsoft.com/office/word/2012/wordml" xmlns:wpg="http://schemas.microsoft.com/office/word/2010/wordprocessingGroup" xmlns:wpi="http://schemas.microsoft.com/office/word/2010/wordprocessingInk" xmlns:wne="http://schemas.microsoft.com/office/word/2006/wordml" xmlns:wps="http://schemas.microsoft.com/office/word/2010/wordprocessingShape" mc:Ignorable="w14 w15 wp14">
+<w:document xmlns:wpc="http://schemas.microsoft.com/office/word/2010/wordprocessingCanvas" xmlns:cx="http://schemas.microsoft.com/office/drawing/2014/chartex" xmlns:cx1="http://schemas.microsoft.com/office/drawing/2015/9/8/chartex" xmlns:cx2="http://schemas.microsoft.com/office/drawing/2015/10/21/chartex" xmlns:cx3="http://schemas.microsoft.com/office/drawing/2016/5/9/chartex" xmlns:cx4="http://schemas.microsoft.com/office/drawing/2016/5/10/chartex" xmlns:cx5="http://schemas.microsoft.com/office/drawing/2016/5/11/chartex" xmlns:mc="http://schemas.openxmlformats.org/markup-compatibility/2006" xmlns:o="urn:schemas-microsoft-com:office:office" xmlns:r="http://schemas.openxmlformats.org/officeDocument/2006/relationships" xmlns:m="http://schemas.openxmlformats.org/officeDocument/2006/math" xmlns:v="urn:schemas-microsoft-com:vml" xmlns:wp14="http://schemas.microsoft.com/office/word/2010/wordprocessingDrawing" xmlns:wp="http://schemas.openxmlformats.org/drawingml/2006/wordprocessingDrawing" xmlns:w10="urn:schemas-microsoft-com:office:word" xmlns:w="http://schemas.openxmlformats.org/wordprocessingml/2006/main" xmlns:w14="http://schemas.microsoft.com/office/word/2010/wordml" xmlns:w15="http://schemas.microsoft.com/office/word/2012/wordml" xmlns:w16se="http://schemas.microsoft.com/office/word/2015/wordml/symex" xmlns:wpg="http://schemas.microsoft.com/office/word/2010/wordprocessingGroup" xmlns:wpi="http://schemas.microsoft.com/office/word/2010/wordprocessingInk" xmlns:wne="http://schemas.microsoft.com/office/word/2006/wordml" xmlns:wps="http://schemas.microsoft.com/office/word/2010/wordprocessingShape" mc:Ignorable="w14 w15 w16se wp14">
   <w:body>
     <w:p>
       <w:pPr>
@@ -85,172 +85,240 @@
           <w:rFonts w:ascii="Calibri" w:hAnsi="Calibri"/>
         </w:rPr>
         <w:t xml:space="preserve">Demand should be delivered in a certain time window; early delivery is not possible. Late delivery will have a tardiness cost, which is proportional to the delay time. </w:t>
+      </w:r>
+    </w:p>
+    <w:p>
+      <w:pPr>
+        <w:pStyle w:val="a3"/>
+        <w:numPr>
+          <w:ilvl w:val="0"/>
+          <w:numId w:val="1"/>
+        </w:numPr>
+        <w:ind w:firstLineChars="0"/>
+        <w:rPr>
+          <w:rFonts w:ascii="Calibri" w:hAnsi="Calibri"/>
+        </w:rPr>
+      </w:pPr>
+      <w:r>
+        <w:rPr>
+          <w:rFonts w:ascii="Calibri" w:hAnsi="Calibri"/>
+        </w:rPr>
+        <w:t xml:space="preserve">Each demand should be processed entirely, without splitting. </w:t>
+      </w:r>
+    </w:p>
+    <w:p>
+      <w:pPr>
+        <w:pStyle w:val="a3"/>
+        <w:numPr>
+          <w:ilvl w:val="0"/>
+          <w:numId w:val="1"/>
+        </w:numPr>
+        <w:ind w:firstLineChars="0"/>
+        <w:rPr>
+          <w:rFonts w:ascii="Calibri" w:hAnsi="Calibri"/>
+          <w:highlight w:val="yellow"/>
+        </w:rPr>
+      </w:pPr>
+      <w:r>
+        <w:rPr>
+          <w:rFonts w:ascii="Calibri" w:hAnsi="Calibri"/>
+          <w:highlight w:val="yellow"/>
+        </w:rPr>
+        <w:t xml:space="preserve">If a demand is not possible to be finished, then only consider the non-delivery cost. </w:t>
+      </w:r>
+    </w:p>
+    <w:p>
+      <w:pPr>
+        <w:pStyle w:val="a3"/>
+        <w:numPr>
+          <w:ilvl w:val="0"/>
+          <w:numId w:val="1"/>
+        </w:numPr>
+        <w:ind w:firstLineChars="0"/>
+        <w:rPr>
+          <w:rFonts w:ascii="Calibri" w:hAnsi="Calibri"/>
+        </w:rPr>
+      </w:pPr>
+      <w:r>
+        <w:rPr>
+          <w:rFonts w:ascii="Calibri" w:hAnsi="Calibri"/>
+        </w:rPr>
+        <w:t xml:space="preserve">Non-delivery cost consists of a fixed cost and a variable cost. The variable cost is proportional to the number of units in the demand. </w:t>
+      </w:r>
+    </w:p>
+    <w:p>
+      <w:pPr>
+        <w:pStyle w:val="a3"/>
+        <w:numPr>
+          <w:ilvl w:val="0"/>
+          <w:numId w:val="1"/>
+        </w:numPr>
+        <w:ind w:firstLineChars="0"/>
+        <w:rPr>
+          <w:rFonts w:ascii="Calibri" w:hAnsi="Calibri"/>
+        </w:rPr>
+      </w:pPr>
+      <w:r>
+        <w:rPr>
+          <w:rFonts w:ascii="Calibri" w:hAnsi="Calibri"/>
+        </w:rPr>
+        <w:t>A setup step takes place directly</w:t>
+      </w:r>
+      <w:r>
+        <w:rPr>
+          <w:rFonts w:ascii="Calibri" w:hAnsi="Calibri"/>
+        </w:rPr>
+        <w:t xml:space="preserve"> before the processing step.</w:t>
+      </w:r>
+    </w:p>
+    <w:p>
+      <w:pPr>
+        <w:pStyle w:val="a3"/>
+        <w:numPr>
+          <w:ilvl w:val="0"/>
+          <w:numId w:val="1"/>
+        </w:numPr>
+        <w:ind w:firstLineChars="0"/>
+        <w:rPr>
+          <w:rFonts w:ascii="Calibri" w:hAnsi="Calibri"/>
+        </w:rPr>
+      </w:pPr>
+      <w:r>
+        <w:rPr>
+          <w:rFonts w:ascii="Calibri" w:hAnsi="Calibri"/>
+        </w:rPr>
+        <w:t>Setup resources should be used, even though we don’t know how does it work..</w:t>
+      </w:r>
+    </w:p>
+    <w:p>
+      <w:pPr>
+        <w:pStyle w:val="a3"/>
+        <w:numPr>
+          <w:ilvl w:val="0"/>
+          <w:numId w:val="1"/>
+        </w:numPr>
+        <w:ind w:firstLineChars="0"/>
+        <w:rPr>
+          <w:rFonts w:ascii="Calibri" w:hAnsi="Calibri"/>
+        </w:rPr>
+      </w:pPr>
+      <w:r>
+        <w:rPr>
+          <w:rFonts w:ascii="Calibri" w:hAnsi="Calibri"/>
+        </w:rPr>
+        <w:t xml:space="preserve">Storage </w:t>
+      </w:r>
+      <w:r>
+        <w:rPr>
+          <w:rFonts w:ascii="Calibri" w:hAnsi="Calibri" w:hint="eastAsia"/>
+        </w:rPr>
+        <w:t xml:space="preserve">tank has a maximal quantity. </w:t>
+      </w:r>
+    </w:p>
+    <w:p>
+      <w:pPr>
+        <w:pStyle w:val="a3"/>
+        <w:numPr>
+          <w:ilvl w:val="0"/>
+          <w:numId w:val="1"/>
+        </w:numPr>
+        <w:ind w:firstLineChars="0"/>
+        <w:rPr>
+          <w:rFonts w:ascii="Calibri" w:hAnsi="Calibri"/>
+        </w:rPr>
+      </w:pPr>
+      <w:r>
+        <w:rPr>
+          <w:rFonts w:ascii="Calibri" w:hAnsi="Calibri" w:hint="eastAsia"/>
+        </w:rPr>
+        <w:t>A storage tank can hold only</w:t>
       </w:r>
       <w:bookmarkStart w:id="0" w:name="_GoBack"/>
       <w:bookmarkEnd w:id="0"/>
-    </w:p>
-    <w:p>
-      <w:pPr>
-        <w:pStyle w:val="a3"/>
-        <w:numPr>
-          <w:ilvl w:val="0"/>
-          <w:numId w:val="1"/>
-        </w:numPr>
-        <w:ind w:firstLineChars="0"/>
-        <w:rPr>
-          <w:rFonts w:ascii="Calibri" w:hAnsi="Calibri"/>
-        </w:rPr>
-      </w:pPr>
-      <w:r>
-        <w:rPr>
-          <w:rFonts w:ascii="Calibri" w:hAnsi="Calibri"/>
-        </w:rPr>
-        <w:t xml:space="preserve">Each demand should be processed entirely, without splitting. </w:t>
-      </w:r>
-    </w:p>
-    <w:p>
-      <w:pPr>
-        <w:pStyle w:val="a3"/>
-        <w:numPr>
-          <w:ilvl w:val="0"/>
-          <w:numId w:val="1"/>
-        </w:numPr>
-        <w:ind w:firstLineChars="0"/>
-        <w:rPr>
-          <w:rFonts w:ascii="Calibri" w:hAnsi="Calibri"/>
-        </w:rPr>
-      </w:pPr>
-      <w:r>
-        <w:rPr>
-          <w:rFonts w:ascii="Calibri" w:hAnsi="Calibri"/>
-        </w:rPr>
-        <w:t xml:space="preserve">If a demand is not possible to be finished, then only consider the non-delivery cost. </w:t>
-      </w:r>
-    </w:p>
-    <w:p>
-      <w:pPr>
-        <w:pStyle w:val="a3"/>
-        <w:numPr>
-          <w:ilvl w:val="0"/>
-          <w:numId w:val="1"/>
-        </w:numPr>
-        <w:ind w:firstLineChars="0"/>
-        <w:rPr>
-          <w:rFonts w:ascii="Calibri" w:hAnsi="Calibri"/>
-        </w:rPr>
-      </w:pPr>
-      <w:r>
-        <w:rPr>
-          <w:rFonts w:ascii="Calibri" w:hAnsi="Calibri"/>
-        </w:rPr>
-        <w:t xml:space="preserve">Non-delivery cost consists of a fixed cost and a variable cost. The variable cost is proportional to the number of units in the demand. </w:t>
-      </w:r>
-    </w:p>
-    <w:p>
-      <w:pPr>
-        <w:pStyle w:val="a3"/>
-        <w:numPr>
-          <w:ilvl w:val="0"/>
-          <w:numId w:val="1"/>
-        </w:numPr>
-        <w:ind w:firstLineChars="0"/>
-        <w:rPr>
-          <w:rFonts w:ascii="Calibri" w:hAnsi="Calibri"/>
-        </w:rPr>
-      </w:pPr>
-      <w:r>
-        <w:rPr>
-          <w:rFonts w:ascii="Calibri" w:hAnsi="Calibri"/>
-        </w:rPr>
-        <w:t>A setup step takes place directly</w:t>
-      </w:r>
-      <w:r>
-        <w:rPr>
-          <w:rFonts w:ascii="Calibri" w:hAnsi="Calibri"/>
-        </w:rPr>
-        <w:t xml:space="preserve"> before the processing step.</w:t>
-      </w:r>
-    </w:p>
-    <w:p>
-      <w:pPr>
-        <w:pStyle w:val="a3"/>
-        <w:numPr>
-          <w:ilvl w:val="0"/>
-          <w:numId w:val="1"/>
-        </w:numPr>
-        <w:ind w:firstLineChars="0"/>
-        <w:rPr>
-          <w:rFonts w:ascii="Calibri" w:hAnsi="Calibri"/>
-        </w:rPr>
-      </w:pPr>
-      <w:r>
-        <w:rPr>
-          <w:rFonts w:ascii="Calibri" w:hAnsi="Calibri"/>
-        </w:rPr>
-        <w:t xml:space="preserve">Setup resources should be used, even though we don’t know how does it </w:t>
-      </w:r>
-      <w:proofErr w:type="gramStart"/>
-      <w:r>
-        <w:rPr>
-          <w:rFonts w:ascii="Calibri" w:hAnsi="Calibri"/>
-        </w:rPr>
-        <w:t>work..</w:t>
-      </w:r>
-      <w:proofErr w:type="gramEnd"/>
-    </w:p>
-    <w:p>
-      <w:pPr>
-        <w:pStyle w:val="a3"/>
-        <w:numPr>
-          <w:ilvl w:val="0"/>
-          <w:numId w:val="1"/>
-        </w:numPr>
-        <w:ind w:firstLineChars="0"/>
+      <w:r>
         <w:rPr>
           <w:rFonts w:ascii="Calibri" w:hAnsi="Calibri" w:hint="eastAsia"/>
         </w:rPr>
-      </w:pPr>
-      <w:r>
-        <w:rPr>
-          <w:rFonts w:ascii="Calibri" w:hAnsi="Calibri"/>
-        </w:rPr>
-        <w:t xml:space="preserve">Storage </w:t>
+        <w:t xml:space="preserve"> one type of product </w:t>
+      </w:r>
+      <w:r>
+        <w:rPr>
+          <w:rFonts w:ascii="Calibri" w:hAnsi="Calibri"/>
+        </w:rPr>
+        <w:t>simultaneously</w:t>
       </w:r>
       <w:r>
         <w:rPr>
           <w:rFonts w:ascii="Calibri" w:hAnsi="Calibri" w:hint="eastAsia"/>
         </w:rPr>
-        <w:t xml:space="preserve">tank has a maximal quantity. </w:t>
-      </w:r>
-    </w:p>
-    <w:p>
-      <w:pPr>
-        <w:pStyle w:val="a3"/>
-        <w:numPr>
-          <w:ilvl w:val="0"/>
-          <w:numId w:val="1"/>
-        </w:numPr>
-        <w:ind w:firstLineChars="0"/>
+        <w:t xml:space="preserve">. </w:t>
+      </w:r>
+    </w:p>
+    <w:p>
+      <w:pPr>
+        <w:pStyle w:val="a3"/>
+        <w:numPr>
+          <w:ilvl w:val="0"/>
+          <w:numId w:val="1"/>
+        </w:numPr>
+        <w:ind w:firstLineChars="0"/>
+        <w:rPr>
+          <w:rFonts w:ascii="Calibri" w:hAnsi="Calibri"/>
+        </w:rPr>
+      </w:pPr>
+      <w:r>
         <w:rPr>
           <w:rFonts w:ascii="Calibri" w:hAnsi="Calibri" w:hint="eastAsia"/>
         </w:rPr>
-      </w:pPr>
+        <w:t xml:space="preserve">Switch from one product to another (for a storage tank) needs to consume all products in it and then clean it. </w:t>
+      </w:r>
       <w:r>
         <w:rPr>
           <w:rFonts w:ascii="Calibri" w:hAnsi="Calibri" w:hint="eastAsia"/>
         </w:rPr>
-        <w:t xml:space="preserve">A storage tank can hold only one type of product </w:t>
-      </w:r>
-      <w:r>
-        <w:rPr>
-          <w:rFonts w:ascii="Calibri" w:hAnsi="Calibri"/>
-        </w:rPr>
-        <w:t>simultaneously</w:t>
+        <w:t xml:space="preserve">The time and cost of clean depends on the state change of setup matrix. </w:t>
+      </w:r>
+    </w:p>
+    <w:p>
+      <w:pPr>
+        <w:pStyle w:val="a3"/>
+        <w:numPr>
+          <w:ilvl w:val="0"/>
+          <w:numId w:val="1"/>
+        </w:numPr>
+        <w:ind w:firstLineChars="0"/>
+        <w:rPr>
+          <w:rFonts w:ascii="Calibri" w:hAnsi="Calibri"/>
+        </w:rPr>
+      </w:pPr>
+      <w:r>
+        <w:rPr>
+          <w:rFonts w:ascii="Calibri" w:hAnsi="Calibri"/>
+        </w:rPr>
+        <w:t>S</w:t>
       </w:r>
       <w:r>
         <w:rPr>
           <w:rFonts w:ascii="Calibri" w:hAnsi="Calibri" w:hint="eastAsia"/>
         </w:rPr>
+        <w:t xml:space="preserve">witching a </w:t>
+      </w:r>
+      <w:r>
+        <w:rPr>
+          <w:rFonts w:ascii="Calibri" w:hAnsi="Calibri" w:hint="eastAsia"/>
+        </w:rPr>
+        <w:t xml:space="preserve">storage tank does not require a setup </w:t>
+      </w:r>
+      <w:r>
+        <w:rPr>
+          <w:rFonts w:ascii="Calibri" w:hAnsi="Calibri"/>
+        </w:rPr>
+        <w:t>resource</w:t>
+      </w:r>
+      <w:r>
+        <w:rPr>
+          <w:rFonts w:ascii="Calibri" w:hAnsi="Calibri" w:hint="eastAsia"/>
+        </w:rPr>
         <w:t xml:space="preserve">. </w:t>
       </w:r>
     </w:p>
@@ -263,112 +331,44 @@
         </w:numPr>
         <w:ind w:firstLineChars="0"/>
         <w:rPr>
+          <w:rFonts w:ascii="Calibri" w:hAnsi="Calibri"/>
+        </w:rPr>
+      </w:pPr>
+      <w:r>
+        <w:rPr>
           <w:rFonts w:ascii="Calibri" w:hAnsi="Calibri" w:hint="eastAsia"/>
         </w:rPr>
-      </w:pPr>
+        <w:t xml:space="preserve">Setup matrix </w:t>
+      </w:r>
+      <w:r>
+        <w:rPr>
+          <w:rFonts w:ascii="Calibri" w:hAnsi="Calibri"/>
+        </w:rPr>
+        <w:t>depends</w:t>
+      </w:r>
       <w:r>
         <w:rPr>
           <w:rFonts w:ascii="Calibri" w:hAnsi="Calibri" w:hint="eastAsia"/>
         </w:rPr>
-        <w:t xml:space="preserve">Switch from one product to another (for a storage tank) needs to consume all products in it and then clean it. </w:t>
-      </w:r>
+        <w:t xml:space="preserve"> on the resource table. </w:t>
+      </w:r>
+    </w:p>
+    <w:p>
+      <w:pPr>
+        <w:pStyle w:val="a3"/>
+        <w:numPr>
+          <w:ilvl w:val="0"/>
+          <w:numId w:val="1"/>
+        </w:numPr>
+        <w:ind w:firstLineChars="0"/>
+        <w:rPr>
+          <w:rFonts w:ascii="Calibri" w:hAnsi="Calibri"/>
+        </w:rPr>
+      </w:pPr>
       <w:r>
         <w:rPr>
           <w:rFonts w:ascii="Calibri" w:hAnsi="Calibri" w:hint="eastAsia"/>
         </w:rPr>
-        <w:t xml:space="preserve">The time and cost of clean depends on the state change of setup matrix. </w:t>
-      </w:r>
-    </w:p>
-    <w:p>
-      <w:pPr>
-        <w:pStyle w:val="a3"/>
-        <w:numPr>
-          <w:ilvl w:val="0"/>
-          <w:numId w:val="1"/>
-        </w:numPr>
-        <w:ind w:firstLineChars="0"/>
-        <w:rPr>
-          <w:rFonts w:ascii="Calibri" w:hAnsi="Calibri" w:hint="eastAsia"/>
-        </w:rPr>
-      </w:pPr>
-      <w:r>
-        <w:rPr>
-          <w:rFonts w:ascii="Calibri" w:hAnsi="Calibri"/>
-        </w:rPr>
-        <w:t>S</w:t>
-      </w:r>
-      <w:r>
-        <w:rPr>
-          <w:rFonts w:ascii="Calibri" w:hAnsi="Calibri" w:hint="eastAsia"/>
-        </w:rPr>
-        <w:t xml:space="preserve">witching a </w:t>
-      </w:r>
-      <w:r>
-        <w:rPr>
-          <w:rFonts w:ascii="Calibri" w:hAnsi="Calibri" w:hint="eastAsia"/>
-        </w:rPr>
-        <w:t xml:space="preserve">storage tank does not require a setup </w:t>
-      </w:r>
-      <w:r>
-        <w:rPr>
-          <w:rFonts w:ascii="Calibri" w:hAnsi="Calibri"/>
-        </w:rPr>
-        <w:t>resource</w:t>
-      </w:r>
-      <w:r>
-        <w:rPr>
-          <w:rFonts w:ascii="Calibri" w:hAnsi="Calibri" w:hint="eastAsia"/>
-        </w:rPr>
-        <w:t xml:space="preserve">. </w:t>
-      </w:r>
-    </w:p>
-    <w:p>
-      <w:pPr>
-        <w:pStyle w:val="a3"/>
-        <w:numPr>
-          <w:ilvl w:val="0"/>
-          <w:numId w:val="1"/>
-        </w:numPr>
-        <w:ind w:firstLineChars="0"/>
-        <w:rPr>
-          <w:rFonts w:ascii="Calibri" w:hAnsi="Calibri" w:hint="eastAsia"/>
-        </w:rPr>
-      </w:pPr>
-      <w:r>
-        <w:rPr>
-          <w:rFonts w:ascii="Calibri" w:hAnsi="Calibri" w:hint="eastAsia"/>
-        </w:rPr>
-        <w:t xml:space="preserve">Setup matrix </w:t>
-      </w:r>
-      <w:r>
-        <w:rPr>
-          <w:rFonts w:ascii="Calibri" w:hAnsi="Calibri"/>
-        </w:rPr>
-        <w:t>depends</w:t>
-      </w:r>
-      <w:r>
-        <w:rPr>
-          <w:rFonts w:ascii="Calibri" w:hAnsi="Calibri" w:hint="eastAsia"/>
-        </w:rPr>
-        <w:t xml:space="preserve"> on the resource table. </w:t>
-      </w:r>
-    </w:p>
-    <w:p>
-      <w:pPr>
-        <w:pStyle w:val="a3"/>
-        <w:numPr>
-          <w:ilvl w:val="0"/>
-          <w:numId w:val="1"/>
-        </w:numPr>
-        <w:ind w:firstLineChars="0"/>
-        <w:rPr>
-          <w:rFonts w:ascii="Calibri" w:hAnsi="Calibri" w:hint="eastAsia"/>
-        </w:rPr>
-      </w:pPr>
-      <w:r>
-        <w:rPr>
-          <w:rFonts w:ascii="Calibri" w:hAnsi="Calibri" w:hint="eastAsia"/>
-        </w:rPr>
         <w:t xml:space="preserve">Production and assumption are instantaneous. </w:t>
       </w:r>
     </w:p>
@@ -381,7 +381,7 @@
         </w:numPr>
         <w:ind w:firstLineChars="0"/>
         <w:rPr>
-          <w:rFonts w:ascii="Calibri" w:hAnsi="Calibri" w:hint="eastAsia"/>
+          <w:rFonts w:ascii="Calibri" w:hAnsi="Calibri"/>
         </w:rPr>
       </w:pPr>
       <w:r>
@@ -420,9 +420,47 @@
 </w:document>
 </file>
 
+<file path=word/endnotes.xml><?xml version="1.0" encoding="utf-8"?>
+<w:endnotes xmlns:wpc="http://schemas.microsoft.com/office/word/2010/wordprocessingCanvas" xmlns:cx="http://schemas.microsoft.com/office/drawing/2014/chartex" xmlns:cx1="http://schemas.microsoft.com/office/drawing/2015/9/8/chartex" xmlns:cx2="http://schemas.microsoft.com/office/drawing/2015/10/21/chartex" xmlns:cx3="http://schemas.microsoft.com/office/drawing/2016/5/9/chartex" xmlns:cx4="http://schemas.microsoft.com/office/drawing/2016/5/10/chartex" xmlns:cx5="http://schemas.microsoft.com/office/drawing/2016/5/11/chartex" xmlns:mc="http://schemas.openxmlformats.org/markup-compatibility/2006" xmlns:o="urn:schemas-microsoft-com:office:office" xmlns:r="http://schemas.openxmlformats.org/officeDocument/2006/relationships" xmlns:m="http://schemas.openxmlformats.org/officeDocument/2006/math" xmlns:v="urn:schemas-microsoft-com:vml" xmlns:wp14="http://schemas.microsoft.com/office/word/2010/wordprocessingDrawing" xmlns:wp="http://schemas.openxmlformats.org/drawingml/2006/wordprocessingDrawing" xmlns:w10="urn:schemas-microsoft-com:office:word" xmlns:w="http://schemas.openxmlformats.org/wordprocessingml/2006/main" xmlns:w14="http://schemas.microsoft.com/office/word/2010/wordml" xmlns:w15="http://schemas.microsoft.com/office/word/2012/wordml" xmlns:w16se="http://schemas.microsoft.com/office/word/2015/wordml/symex" xmlns:wpg="http://schemas.microsoft.com/office/word/2010/wordprocessingGroup" xmlns:wpi="http://schemas.microsoft.com/office/word/2010/wordprocessingInk" xmlns:wne="http://schemas.microsoft.com/office/word/2006/wordml" xmlns:wps="http://schemas.microsoft.com/office/word/2010/wordprocessingShape" mc:Ignorable="w14 w15 w16se wp14">
+  <w:endnote w:type="separator" w:id="-1">
+    <w:p>
+      <w:r>
+        <w:separator/>
+      </w:r>
+    </w:p>
+  </w:endnote>
+  <w:endnote w:type="continuationSeparator" w:id="0">
+    <w:p>
+      <w:r>
+        <w:continuationSeparator/>
+      </w:r>
+    </w:p>
+  </w:endnote>
+</w:endnotes>
+</file>
+
+<file path=word/footnotes.xml><?xml version="1.0" encoding="utf-8"?>
+<w:footnotes xmlns:wpc="http://schemas.microsoft.com/office/word/2010/wordprocessingCanvas" xmlns:cx="http://schemas.microsoft.com/office/drawing/2014/chartex" xmlns:cx1="http://schemas.microsoft.com/office/drawing/2015/9/8/chartex" xmlns:cx2="http://schemas.microsoft.com/office/drawing/2015/10/21/chartex" xmlns:cx3="http://schemas.microsoft.com/office/drawing/2016/5/9/chartex" xmlns:cx4="http://schemas.microsoft.com/office/drawing/2016/5/10/chartex" xmlns:cx5="http://schemas.microsoft.com/office/drawing/2016/5/11/chartex" xmlns:mc="http://schemas.openxmlformats.org/markup-compatibility/2006" xmlns:o="urn:schemas-microsoft-com:office:office" xmlns:r="http://schemas.openxmlformats.org/officeDocument/2006/relationships" xmlns:m="http://schemas.openxmlformats.org/officeDocument/2006/math" xmlns:v="urn:schemas-microsoft-com:vml" xmlns:wp14="http://schemas.microsoft.com/office/word/2010/wordprocessingDrawing" xmlns:wp="http://schemas.openxmlformats.org/drawingml/2006/wordprocessingDrawing" xmlns:w10="urn:schemas-microsoft-com:office:word" xmlns:w="http://schemas.openxmlformats.org/wordprocessingml/2006/main" xmlns:w14="http://schemas.microsoft.com/office/word/2010/wordml" xmlns:w15="http://schemas.microsoft.com/office/word/2012/wordml" xmlns:w16se="http://schemas.microsoft.com/office/word/2015/wordml/symex" xmlns:wpg="http://schemas.microsoft.com/office/word/2010/wordprocessingGroup" xmlns:wpi="http://schemas.microsoft.com/office/word/2010/wordprocessingInk" xmlns:wne="http://schemas.microsoft.com/office/word/2006/wordml" xmlns:wps="http://schemas.microsoft.com/office/word/2010/wordprocessingShape" mc:Ignorable="w14 w15 w16se wp14">
+  <w:footnote w:type="separator" w:id="-1">
+    <w:p>
+      <w:r>
+        <w:separator/>
+      </w:r>
+    </w:p>
+  </w:footnote>
+  <w:footnote w:type="continuationSeparator" w:id="0">
+    <w:p>
+      <w:r>
+        <w:continuationSeparator/>
+      </w:r>
+    </w:p>
+  </w:footnote>
+</w:footnotes>
+</file>
+
 <file path=word/numbering.xml><?xml version="1.0" encoding="utf-8"?>
-<w:numbering xmlns:wpc="http://schemas.microsoft.com/office/word/2010/wordprocessingCanvas" xmlns:mo="http://schemas.microsoft.com/office/mac/office/2008/main" xmlns:mc="http://schemas.openxmlformats.org/markup-compatibility/2006" xmlns:mv="urn:schemas-microsoft-com:mac:vml" xmlns:o="urn:schemas-microsoft-com:office:office" xmlns:r="http://schemas.openxmlformats.org/officeDocument/2006/relationships" xmlns:m="http://schemas.openxmlformats.org/officeDocument/2006/math" xmlns:v="urn:schemas-microsoft-com:vml" xmlns:wp14="http://schemas.microsoft.com/office/word/2010/wordprocessingDrawing" xmlns:wp="http://schemas.openxmlformats.org/drawingml/2006/wordprocessingDrawing" xmlns:w10="urn:schemas-microsoft-com:office:word" xmlns:w="http://schemas.openxmlformats.org/wordprocessingml/2006/main" xmlns:w14="http://schemas.microsoft.com/office/word/2010/wordml" xmlns:w15="http://schemas.microsoft.com/office/word/2012/wordml" xmlns:wpg="http://schemas.microsoft.com/office/word/2010/wordprocessingGroup" xmlns:wpi="http://schemas.microsoft.com/office/word/2010/wordprocessingInk" xmlns:wne="http://schemas.microsoft.com/office/word/2006/wordml" xmlns:wps="http://schemas.microsoft.com/office/word/2010/wordprocessingShape" mc:Ignorable="w14 w15 wp14">
-  <w:abstractNum w:abstractNumId="0">
+<w:numbering xmlns:wpc="http://schemas.microsoft.com/office/word/2010/wordprocessingCanvas" xmlns:cx="http://schemas.microsoft.com/office/drawing/2014/chartex" xmlns:cx1="http://schemas.microsoft.com/office/drawing/2015/9/8/chartex" xmlns:cx2="http://schemas.microsoft.com/office/drawing/2015/10/21/chartex" xmlns:cx3="http://schemas.microsoft.com/office/drawing/2016/5/9/chartex" xmlns:cx4="http://schemas.microsoft.com/office/drawing/2016/5/10/chartex" xmlns:cx5="http://schemas.microsoft.com/office/drawing/2016/5/11/chartex" xmlns:mc="http://schemas.openxmlformats.org/markup-compatibility/2006" xmlns:o="urn:schemas-microsoft-com:office:office" xmlns:r="http://schemas.openxmlformats.org/officeDocument/2006/relationships" xmlns:m="http://schemas.openxmlformats.org/officeDocument/2006/math" xmlns:v="urn:schemas-microsoft-com:vml" xmlns:wp14="http://schemas.microsoft.com/office/word/2010/wordprocessingDrawing" xmlns:wp="http://schemas.openxmlformats.org/drawingml/2006/wordprocessingDrawing" xmlns:w10="urn:schemas-microsoft-com:office:word" xmlns:w="http://schemas.openxmlformats.org/wordprocessingml/2006/main" xmlns:w14="http://schemas.microsoft.com/office/word/2010/wordml" xmlns:w15="http://schemas.microsoft.com/office/word/2012/wordml" xmlns:w16se="http://schemas.microsoft.com/office/word/2015/wordml/symex" xmlns:wpg="http://schemas.microsoft.com/office/word/2010/wordprocessingGroup" xmlns:wpi="http://schemas.microsoft.com/office/word/2010/wordprocessingInk" xmlns:wne="http://schemas.microsoft.com/office/word/2006/wordml" xmlns:wps="http://schemas.microsoft.com/office/word/2010/wordprocessingShape" mc:Ignorable="w14 w15 w16se wp14">
+  <w:abstractNum w:abstractNumId="0" w15:restartNumberingAfterBreak="0">
     <w:nsid w:val="567208DA"/>
     <w:multiLevelType w:val="hybridMultilevel"/>
     <w:tmpl w:val="10B41438"/>
@@ -518,7 +556,7 @@
 </file>
 
 <file path=word/styles.xml><?xml version="1.0" encoding="utf-8"?>
-<w:styles xmlns:mc="http://schemas.openxmlformats.org/markup-compatibility/2006" xmlns:r="http://schemas.openxmlformats.org/officeDocument/2006/relationships" xmlns:w="http://schemas.openxmlformats.org/wordprocessingml/2006/main" xmlns:w14="http://schemas.microsoft.com/office/word/2010/wordml" xmlns:w15="http://schemas.microsoft.com/office/word/2012/wordml" mc:Ignorable="w14 w15">
+<w:styles xmlns:mc="http://schemas.openxmlformats.org/markup-compatibility/2006" xmlns:r="http://schemas.openxmlformats.org/officeDocument/2006/relationships" xmlns:w="http://schemas.openxmlformats.org/wordprocessingml/2006/main" xmlns:w14="http://schemas.microsoft.com/office/word/2010/wordml" xmlns:w15="http://schemas.microsoft.com/office/word/2012/wordml" xmlns:w16se="http://schemas.microsoft.com/office/word/2015/wordml/symex" mc:Ignorable="w14 w15 w16se">
   <w:docDefaults>
     <w:rPrDefault>
       <w:rPr>
@@ -531,7 +569,7 @@
     </w:rPrDefault>
     <w:pPrDefault/>
   </w:docDefaults>
-  <w:latentStyles w:defLockedState="0" w:defUIPriority="99" w:defSemiHidden="0" w:defUnhideWhenUsed="0" w:defQFormat="0" w:count="382">
+  <w:latentStyles w:defLockedState="0" w:defUIPriority="99" w:defSemiHidden="0" w:defUnhideWhenUsed="0" w:defQFormat="0" w:count="374">
     <w:lsdException w:name="Normal" w:uiPriority="0" w:qFormat="1"/>
     <w:lsdException w:name="heading 1" w:uiPriority="9" w:qFormat="1"/>
     <w:lsdException w:name="heading 2" w:semiHidden="1" w:uiPriority="9" w:unhideWhenUsed="1" w:qFormat="1"/>
@@ -637,6 +675,7 @@
     <w:lsdException w:name="HTML Sample" w:semiHidden="1" w:unhideWhenUsed="1"/>
     <w:lsdException w:name="HTML Typewriter" w:semiHidden="1" w:unhideWhenUsed="1"/>
     <w:lsdException w:name="HTML Variable" w:semiHidden="1" w:unhideWhenUsed="1"/>
+    <w:lsdException w:name="Normal Table" w:semiHidden="1" w:unhideWhenUsed="1"/>
     <w:lsdException w:name="annotation subject" w:semiHidden="1" w:unhideWhenUsed="1"/>
     <w:lsdException w:name="No List" w:semiHidden="1" w:unhideWhenUsed="1"/>
     <w:lsdException w:name="Outline List 1" w:semiHidden="1" w:unhideWhenUsed="1"/>
@@ -682,18 +721,11 @@
     <w:lsdException w:name="Table Subtle 1" w:semiHidden="1" w:unhideWhenUsed="1"/>
     <w:lsdException w:name="Table Subtle 2" w:semiHidden="1" w:unhideWhenUsed="1"/>
     <w:lsdException w:name="Table Web 1" w:semiHidden="1" w:unhideWhenUsed="1"/>
+    <w:lsdException w:name="Table Web 2" w:semiHidden="1" w:unhideWhenUsed="1"/>
     <w:lsdException w:name="Table Web 3" w:semiHidden="1" w:unhideWhenUsed="1"/>
     <w:lsdException w:name="Balloon Text" w:semiHidden="1" w:unhideWhenUsed="1"/>
     <w:lsdException w:name="Table Grid" w:uiPriority="39"/>
-    <w:lsdException w:name="Note Level 1" w:semiHidden="1" w:unhideWhenUsed="1"/>
-    <w:lsdException w:name="Note Level 2" w:semiHidden="1" w:unhideWhenUsed="1"/>
-    <w:lsdException w:name="Note Level 3" w:semiHidden="1" w:unhideWhenUsed="1"/>
-    <w:lsdException w:name="Note Level 4" w:semiHidden="1" w:unhideWhenUsed="1"/>
-    <w:lsdException w:name="Note Level 5" w:semiHidden="1" w:unhideWhenUsed="1"/>
-    <w:lsdException w:name="Note Level 6" w:semiHidden="1" w:unhideWhenUsed="1"/>
-    <w:lsdException w:name="Note Level 7" w:semiHidden="1" w:unhideWhenUsed="1"/>
-    <w:lsdException w:name="Note Level 8" w:semiHidden="1" w:unhideWhenUsed="1"/>
-    <w:lsdException w:name="Note Level 9" w:semiHidden="1" w:unhideWhenUsed="1"/>
+    <w:lsdException w:name="Table Theme" w:semiHidden="1" w:unhideWhenUsed="1"/>
     <w:lsdException w:name="Placeholder Text" w:semiHidden="1"/>
     <w:lsdException w:name="No Spacing" w:uiPriority="1" w:qFormat="1"/>
     <w:lsdException w:name="Light Shading" w:uiPriority="60"/>
@@ -960,6 +992,73 @@
       <w:ind w:firstLineChars="200" w:firstLine="420"/>
     </w:pPr>
   </w:style>
+  <w:style w:type="paragraph" w:styleId="a4">
+    <w:name w:val="header"/>
+    <w:basedOn w:val="a"/>
+    <w:link w:val="a5"/>
+    <w:uiPriority w:val="99"/>
+    <w:unhideWhenUsed/>
+    <w:rsid w:val="005C6D41"/>
+    <w:pPr>
+      <w:pBdr>
+        <w:bottom w:val="single" w:sz="6" w:space="1" w:color="auto"/>
+      </w:pBdr>
+      <w:tabs>
+        <w:tab w:val="center" w:pos="4153"/>
+        <w:tab w:val="right" w:pos="8306"/>
+      </w:tabs>
+      <w:snapToGrid w:val="0"/>
+      <w:jc w:val="center"/>
+    </w:pPr>
+    <w:rPr>
+      <w:sz w:val="18"/>
+      <w:szCs w:val="18"/>
+    </w:rPr>
+  </w:style>
+  <w:style w:type="character" w:customStyle="1" w:styleId="a5">
+    <w:name w:val="页眉 字符"/>
+    <w:basedOn w:val="a0"/>
+    <w:link w:val="a4"/>
+    <w:uiPriority w:val="99"/>
+    <w:rsid w:val="005C6D41"/>
+    <w:rPr>
+      <w:sz w:val="18"/>
+      <w:szCs w:val="18"/>
+      <w:lang w:val="en-GB"/>
+    </w:rPr>
+  </w:style>
+  <w:style w:type="paragraph" w:styleId="a6">
+    <w:name w:val="footer"/>
+    <w:basedOn w:val="a"/>
+    <w:link w:val="a7"/>
+    <w:uiPriority w:val="99"/>
+    <w:unhideWhenUsed/>
+    <w:rsid w:val="005C6D41"/>
+    <w:pPr>
+      <w:tabs>
+        <w:tab w:val="center" w:pos="4153"/>
+        <w:tab w:val="right" w:pos="8306"/>
+      </w:tabs>
+      <w:snapToGrid w:val="0"/>
+      <w:jc w:val="left"/>
+    </w:pPr>
+    <w:rPr>
+      <w:sz w:val="18"/>
+      <w:szCs w:val="18"/>
+    </w:rPr>
+  </w:style>
+  <w:style w:type="character" w:customStyle="1" w:styleId="a7">
+    <w:name w:val="页脚 字符"/>
+    <w:basedOn w:val="a0"/>
+    <w:link w:val="a6"/>
+    <w:uiPriority w:val="99"/>
+    <w:rsid w:val="005C6D41"/>
+    <w:rPr>
+      <w:sz w:val="18"/>
+      <w:szCs w:val="18"/>
+      <w:lang w:val="en-GB"/>
+    </w:rPr>
+  </w:style>
 </w:styles>
 </file>
 

</xml_diff>

<commit_message>
#Add a lot of things
</commit_message>
<xml_diff>
--- a/Assignment2/Assignment2.Constraints.docx
+++ b/Assignment2/Assignment2.Constraints.docx
@@ -231,184 +231,283 @@
         <w:rPr>
           <w:rFonts w:ascii="Calibri" w:hAnsi="Calibri" w:hint="eastAsia"/>
         </w:rPr>
-        <w:t>A storage tank can hold only</w:t>
+        <w:t xml:space="preserve">A storage tank can hold only one type of product </w:t>
+      </w:r>
+      <w:r>
+        <w:rPr>
+          <w:rFonts w:ascii="Calibri" w:hAnsi="Calibri"/>
+        </w:rPr>
+        <w:t>simultaneously</w:t>
+      </w:r>
+      <w:r>
+        <w:rPr>
+          <w:rFonts w:ascii="Calibri" w:hAnsi="Calibri" w:hint="eastAsia"/>
+        </w:rPr>
+        <w:t xml:space="preserve">. </w:t>
+      </w:r>
+    </w:p>
+    <w:p>
+      <w:pPr>
+        <w:pStyle w:val="a3"/>
+        <w:numPr>
+          <w:ilvl w:val="0"/>
+          <w:numId w:val="1"/>
+        </w:numPr>
+        <w:ind w:firstLineChars="0"/>
+        <w:rPr>
+          <w:rFonts w:ascii="Calibri" w:hAnsi="Calibri"/>
+        </w:rPr>
+      </w:pPr>
+      <w:r>
+        <w:rPr>
+          <w:rFonts w:ascii="Calibri" w:hAnsi="Calibri" w:hint="eastAsia"/>
+        </w:rPr>
+        <w:t xml:space="preserve">Switch from one product to another (for a storage tank) needs to consume all products in it and then clean it. </w:t>
+      </w:r>
+      <w:r>
+        <w:rPr>
+          <w:rFonts w:ascii="Calibri" w:hAnsi="Calibri" w:hint="eastAsia"/>
+        </w:rPr>
+        <w:t xml:space="preserve">The time and cost of clean depends on the state change of setup matrix. </w:t>
+      </w:r>
+    </w:p>
+    <w:p>
+      <w:pPr>
+        <w:pStyle w:val="a3"/>
+        <w:numPr>
+          <w:ilvl w:val="0"/>
+          <w:numId w:val="1"/>
+        </w:numPr>
+        <w:ind w:firstLineChars="0"/>
+        <w:rPr>
+          <w:rFonts w:ascii="Calibri" w:hAnsi="Calibri"/>
+        </w:rPr>
+      </w:pPr>
+      <w:r>
+        <w:rPr>
+          <w:rFonts w:ascii="Calibri" w:hAnsi="Calibri"/>
+        </w:rPr>
+        <w:t>S</w:t>
+      </w:r>
+      <w:r>
+        <w:rPr>
+          <w:rFonts w:ascii="Calibri" w:hAnsi="Calibri" w:hint="eastAsia"/>
+        </w:rPr>
+        <w:t xml:space="preserve">witching a </w:t>
+      </w:r>
+      <w:r>
+        <w:rPr>
+          <w:rFonts w:ascii="Calibri" w:hAnsi="Calibri" w:hint="eastAsia"/>
+        </w:rPr>
+        <w:t xml:space="preserve">storage tank does not require a setup </w:t>
+      </w:r>
+      <w:r>
+        <w:rPr>
+          <w:rFonts w:ascii="Calibri" w:hAnsi="Calibri"/>
+        </w:rPr>
+        <w:t>resource</w:t>
+      </w:r>
+      <w:r>
+        <w:rPr>
+          <w:rFonts w:ascii="Calibri" w:hAnsi="Calibri" w:hint="eastAsia"/>
+        </w:rPr>
+        <w:t xml:space="preserve">. </w:t>
+      </w:r>
+    </w:p>
+    <w:p>
+      <w:pPr>
+        <w:pStyle w:val="a3"/>
+        <w:numPr>
+          <w:ilvl w:val="0"/>
+          <w:numId w:val="1"/>
+        </w:numPr>
+        <w:ind w:firstLineChars="0"/>
+        <w:rPr>
+          <w:rFonts w:ascii="Calibri" w:hAnsi="Calibri"/>
+        </w:rPr>
+      </w:pPr>
+      <w:r>
+        <w:rPr>
+          <w:rFonts w:ascii="Calibri" w:hAnsi="Calibri" w:hint="eastAsia"/>
+        </w:rPr>
+        <w:t xml:space="preserve">Setup matrix </w:t>
+      </w:r>
+      <w:r>
+        <w:rPr>
+          <w:rFonts w:ascii="Calibri" w:hAnsi="Calibri"/>
+        </w:rPr>
+        <w:t>depends</w:t>
+      </w:r>
+      <w:r>
+        <w:rPr>
+          <w:rFonts w:ascii="Calibri" w:hAnsi="Calibri" w:hint="eastAsia"/>
+        </w:rPr>
+        <w:t xml:space="preserve"> on the resource table. </w:t>
+      </w:r>
+    </w:p>
+    <w:p>
+      <w:pPr>
+        <w:pStyle w:val="a3"/>
+        <w:numPr>
+          <w:ilvl w:val="0"/>
+          <w:numId w:val="1"/>
+        </w:numPr>
+        <w:ind w:firstLineChars="0"/>
+        <w:rPr>
+          <w:rFonts w:ascii="Calibri" w:hAnsi="Calibri"/>
+        </w:rPr>
+      </w:pPr>
+      <w:r>
+        <w:rPr>
+          <w:rFonts w:ascii="Calibri" w:hAnsi="Calibri" w:hint="eastAsia"/>
+        </w:rPr>
+        <w:t xml:space="preserve">Production and assumption are instantaneous. </w:t>
+      </w:r>
+    </w:p>
+    <w:p>
+      <w:pPr>
+        <w:pStyle w:val="a3"/>
+        <w:numPr>
+          <w:ilvl w:val="0"/>
+          <w:numId w:val="1"/>
+        </w:numPr>
+        <w:ind w:firstLineChars="0"/>
+        <w:rPr>
+          <w:rFonts w:ascii="Calibri" w:hAnsi="Calibri"/>
+        </w:rPr>
+      </w:pPr>
+      <w:r>
+        <w:rPr>
+          <w:rFonts w:ascii="Calibri" w:hAnsi="Calibri" w:hint="eastAsia"/>
+        </w:rPr>
+        <w:t xml:space="preserve">For one product demand it is not possible to use several tanks. </w:t>
+      </w:r>
+    </w:p>
+    <w:p>
+      <w:pPr>
+        <w:pStyle w:val="a3"/>
+        <w:numPr>
+          <w:ilvl w:val="0"/>
+          <w:numId w:val="1"/>
+        </w:numPr>
+        <w:ind w:firstLineChars="0"/>
+        <w:rPr>
+          <w:rFonts w:ascii="Calibri" w:hAnsi="Calibri"/>
+        </w:rPr>
+      </w:pPr>
+      <w:r>
+        <w:rPr>
+          <w:rFonts w:ascii="Calibri" w:hAnsi="Calibri" w:hint="eastAsia"/>
+        </w:rPr>
+        <w:t xml:space="preserve">Tanks can be used for different demands at the same time if they produce the same product. </w:t>
+      </w:r>
+    </w:p>
+    <w:p>
+      <w:pPr>
+        <w:rPr>
+          <w:rFonts w:ascii="Calibri" w:hAnsi="Calibri"/>
+        </w:rPr>
+      </w:pPr>
+    </w:p>
+    <w:p>
+      <w:pPr>
+        <w:rPr>
+          <w:rFonts w:ascii="Calibri" w:hAnsi="Calibri" w:hint="eastAsia"/>
+        </w:rPr>
+      </w:pPr>
+      <w:r>
+        <w:rPr>
+          <w:rFonts w:ascii="Calibri" w:hAnsi="Calibri" w:hint="eastAsia"/>
+        </w:rPr>
+        <w:t>TODO:</w:t>
+      </w:r>
+    </w:p>
+    <w:p>
+      <w:pPr>
+        <w:pStyle w:val="a3"/>
+        <w:numPr>
+          <w:ilvl w:val="0"/>
+          <w:numId w:val="2"/>
+        </w:numPr>
+        <w:ind w:firstLineChars="0"/>
+        <w:rPr>
+          <w:rFonts w:ascii="Calibri" w:hAnsi="Calibri"/>
+        </w:rPr>
+      </w:pPr>
+      <w:r>
+        <w:rPr>
+          <w:rFonts w:ascii="Calibri" w:hAnsi="Calibri" w:hint="eastAsia"/>
+        </w:rPr>
+        <w:t>Alternative</w:t>
+      </w:r>
+      <w:r>
+        <w:rPr>
+          <w:rFonts w:ascii="Calibri" w:hAnsi="Calibri"/>
+        </w:rPr>
+        <w:t xml:space="preserve"> issue</w:t>
+      </w:r>
+    </w:p>
+    <w:p>
+      <w:pPr>
+        <w:pStyle w:val="a3"/>
+        <w:numPr>
+          <w:ilvl w:val="0"/>
+          <w:numId w:val="2"/>
+        </w:numPr>
+        <w:ind w:firstLineChars="0"/>
+        <w:rPr>
+          <w:rFonts w:ascii="Calibri" w:hAnsi="Calibri"/>
+        </w:rPr>
+      </w:pPr>
+      <w:r>
+        <w:rPr>
+          <w:rFonts w:ascii="Calibri" w:hAnsi="Calibri"/>
+          <w:lang w:val="en-US"/>
+        </w:rPr>
+        <w:t>Cost calculation</w:t>
+      </w:r>
+    </w:p>
+    <w:p>
+      <w:pPr>
+        <w:pStyle w:val="a3"/>
+        <w:numPr>
+          <w:ilvl w:val="0"/>
+          <w:numId w:val="2"/>
+        </w:numPr>
+        <w:ind w:firstLineChars="0"/>
+        <w:rPr>
+          <w:rFonts w:ascii="Calibri" w:hAnsi="Calibri"/>
+        </w:rPr>
+      </w:pPr>
+      <w:r>
+        <w:rPr>
+          <w:rFonts w:ascii="Calibri" w:hAnsi="Calibri"/>
+          <w:lang w:val="en-US"/>
+        </w:rPr>
+        <w:t>Tank</w:t>
+      </w:r>
+    </w:p>
+    <w:p>
+      <w:pPr>
+        <w:pStyle w:val="a3"/>
+        <w:numPr>
+          <w:ilvl w:val="0"/>
+          <w:numId w:val="2"/>
+        </w:numPr>
+        <w:ind w:firstLineChars="0"/>
+        <w:rPr>
+          <w:rFonts w:ascii="Calibri" w:hAnsi="Calibri" w:hint="eastAsia"/>
+        </w:rPr>
+      </w:pPr>
+      <w:r>
+        <w:rPr>
+          <w:rFonts w:ascii="Calibri" w:hAnsi="Calibri"/>
+          <w:lang w:val="en-US"/>
+        </w:rPr>
+        <w:t>Matrix</w:t>
       </w:r>
       <w:bookmarkStart w:id="0" w:name="_GoBack"/>
       <w:bookmarkEnd w:id="0"/>
-      <w:r>
-        <w:rPr>
-          <w:rFonts w:ascii="Calibri" w:hAnsi="Calibri" w:hint="eastAsia"/>
-        </w:rPr>
-        <w:t xml:space="preserve"> one type of product </w:t>
-      </w:r>
-      <w:r>
-        <w:rPr>
-          <w:rFonts w:ascii="Calibri" w:hAnsi="Calibri"/>
-        </w:rPr>
-        <w:t>simultaneously</w:t>
-      </w:r>
-      <w:r>
-        <w:rPr>
-          <w:rFonts w:ascii="Calibri" w:hAnsi="Calibri" w:hint="eastAsia"/>
-        </w:rPr>
-        <w:t xml:space="preserve">. </w:t>
-      </w:r>
-    </w:p>
-    <w:p>
-      <w:pPr>
-        <w:pStyle w:val="a3"/>
-        <w:numPr>
-          <w:ilvl w:val="0"/>
-          <w:numId w:val="1"/>
-        </w:numPr>
-        <w:ind w:firstLineChars="0"/>
-        <w:rPr>
-          <w:rFonts w:ascii="Calibri" w:hAnsi="Calibri"/>
-        </w:rPr>
-      </w:pPr>
-      <w:r>
-        <w:rPr>
-          <w:rFonts w:ascii="Calibri" w:hAnsi="Calibri" w:hint="eastAsia"/>
-        </w:rPr>
-        <w:t xml:space="preserve">Switch from one product to another (for a storage tank) needs to consume all products in it and then clean it. </w:t>
-      </w:r>
-      <w:r>
-        <w:rPr>
-          <w:rFonts w:ascii="Calibri" w:hAnsi="Calibri" w:hint="eastAsia"/>
-        </w:rPr>
-        <w:t xml:space="preserve">The time and cost of clean depends on the state change of setup matrix. </w:t>
-      </w:r>
-    </w:p>
-    <w:p>
-      <w:pPr>
-        <w:pStyle w:val="a3"/>
-        <w:numPr>
-          <w:ilvl w:val="0"/>
-          <w:numId w:val="1"/>
-        </w:numPr>
-        <w:ind w:firstLineChars="0"/>
-        <w:rPr>
-          <w:rFonts w:ascii="Calibri" w:hAnsi="Calibri"/>
-        </w:rPr>
-      </w:pPr>
-      <w:r>
-        <w:rPr>
-          <w:rFonts w:ascii="Calibri" w:hAnsi="Calibri"/>
-        </w:rPr>
-        <w:t>S</w:t>
-      </w:r>
-      <w:r>
-        <w:rPr>
-          <w:rFonts w:ascii="Calibri" w:hAnsi="Calibri" w:hint="eastAsia"/>
-        </w:rPr>
-        <w:t xml:space="preserve">witching a </w:t>
-      </w:r>
-      <w:r>
-        <w:rPr>
-          <w:rFonts w:ascii="Calibri" w:hAnsi="Calibri" w:hint="eastAsia"/>
-        </w:rPr>
-        <w:t xml:space="preserve">storage tank does not require a setup </w:t>
-      </w:r>
-      <w:r>
-        <w:rPr>
-          <w:rFonts w:ascii="Calibri" w:hAnsi="Calibri"/>
-        </w:rPr>
-        <w:t>resource</w:t>
-      </w:r>
-      <w:r>
-        <w:rPr>
-          <w:rFonts w:ascii="Calibri" w:hAnsi="Calibri" w:hint="eastAsia"/>
-        </w:rPr>
-        <w:t xml:space="preserve">. </w:t>
-      </w:r>
-    </w:p>
-    <w:p>
-      <w:pPr>
-        <w:pStyle w:val="a3"/>
-        <w:numPr>
-          <w:ilvl w:val="0"/>
-          <w:numId w:val="1"/>
-        </w:numPr>
-        <w:ind w:firstLineChars="0"/>
-        <w:rPr>
-          <w:rFonts w:ascii="Calibri" w:hAnsi="Calibri"/>
-        </w:rPr>
-      </w:pPr>
-      <w:r>
-        <w:rPr>
-          <w:rFonts w:ascii="Calibri" w:hAnsi="Calibri" w:hint="eastAsia"/>
-        </w:rPr>
-        <w:t xml:space="preserve">Setup matrix </w:t>
-      </w:r>
-      <w:r>
-        <w:rPr>
-          <w:rFonts w:ascii="Calibri" w:hAnsi="Calibri"/>
-        </w:rPr>
-        <w:t>depends</w:t>
-      </w:r>
-      <w:r>
-        <w:rPr>
-          <w:rFonts w:ascii="Calibri" w:hAnsi="Calibri" w:hint="eastAsia"/>
-        </w:rPr>
-        <w:t xml:space="preserve"> on the resource table. </w:t>
-      </w:r>
-    </w:p>
-    <w:p>
-      <w:pPr>
-        <w:pStyle w:val="a3"/>
-        <w:numPr>
-          <w:ilvl w:val="0"/>
-          <w:numId w:val="1"/>
-        </w:numPr>
-        <w:ind w:firstLineChars="0"/>
-        <w:rPr>
-          <w:rFonts w:ascii="Calibri" w:hAnsi="Calibri"/>
-        </w:rPr>
-      </w:pPr>
-      <w:r>
-        <w:rPr>
-          <w:rFonts w:ascii="Calibri" w:hAnsi="Calibri" w:hint="eastAsia"/>
-        </w:rPr>
-        <w:t xml:space="preserve">Production and assumption are instantaneous. </w:t>
-      </w:r>
-    </w:p>
-    <w:p>
-      <w:pPr>
-        <w:pStyle w:val="a3"/>
-        <w:numPr>
-          <w:ilvl w:val="0"/>
-          <w:numId w:val="1"/>
-        </w:numPr>
-        <w:ind w:firstLineChars="0"/>
-        <w:rPr>
-          <w:rFonts w:ascii="Calibri" w:hAnsi="Calibri"/>
-        </w:rPr>
-      </w:pPr>
-      <w:r>
-        <w:rPr>
-          <w:rFonts w:ascii="Calibri" w:hAnsi="Calibri" w:hint="eastAsia"/>
-        </w:rPr>
-        <w:t xml:space="preserve">For one product demand it is not possible to use several tanks. </w:t>
-      </w:r>
-    </w:p>
-    <w:p>
-      <w:pPr>
-        <w:pStyle w:val="a3"/>
-        <w:numPr>
-          <w:ilvl w:val="0"/>
-          <w:numId w:val="1"/>
-        </w:numPr>
-        <w:ind w:firstLineChars="0"/>
-        <w:rPr>
-          <w:rFonts w:ascii="Calibri" w:hAnsi="Calibri"/>
-        </w:rPr>
-      </w:pPr>
-      <w:r>
-        <w:rPr>
-          <w:rFonts w:ascii="Calibri" w:hAnsi="Calibri" w:hint="eastAsia"/>
-        </w:rPr>
-        <w:t xml:space="preserve">Tanks can be used for different demands at the same time if they produce the same product. </w:t>
-      </w:r>
     </w:p>
     <w:sectPr>
       <w:pgSz w:w="11900" w:h="16840"/>
@@ -549,8 +648,124 @@
       </w:pPr>
     </w:lvl>
   </w:abstractNum>
+  <w:abstractNum w:abstractNumId="1" w15:restartNumberingAfterBreak="0">
+    <w:nsid w:val="67B96457"/>
+    <w:multiLevelType w:val="hybridMultilevel"/>
+    <w:tmpl w:val="37623056"/>
+    <w:lvl w:ilvl="0" w:tplc="04090001">
+      <w:start w:val="1"/>
+      <w:numFmt w:val="bullet"/>
+      <w:lvlText w:val=""/>
+      <w:lvlJc w:val="left"/>
+      <w:pPr>
+        <w:ind w:left="420" w:hanging="420"/>
+      </w:pPr>
+      <w:rPr>
+        <w:rFonts w:ascii="Wingdings" w:hAnsi="Wingdings" w:hint="default"/>
+      </w:rPr>
+    </w:lvl>
+    <w:lvl w:ilvl="1" w:tplc="04090003" w:tentative="1">
+      <w:start w:val="1"/>
+      <w:numFmt w:val="bullet"/>
+      <w:lvlText w:val=""/>
+      <w:lvlJc w:val="left"/>
+      <w:pPr>
+        <w:ind w:left="840" w:hanging="420"/>
+      </w:pPr>
+      <w:rPr>
+        <w:rFonts w:ascii="Wingdings" w:hAnsi="Wingdings" w:hint="default"/>
+      </w:rPr>
+    </w:lvl>
+    <w:lvl w:ilvl="2" w:tplc="04090005" w:tentative="1">
+      <w:start w:val="1"/>
+      <w:numFmt w:val="bullet"/>
+      <w:lvlText w:val=""/>
+      <w:lvlJc w:val="left"/>
+      <w:pPr>
+        <w:ind w:left="1260" w:hanging="420"/>
+      </w:pPr>
+      <w:rPr>
+        <w:rFonts w:ascii="Wingdings" w:hAnsi="Wingdings" w:hint="default"/>
+      </w:rPr>
+    </w:lvl>
+    <w:lvl w:ilvl="3" w:tplc="04090001" w:tentative="1">
+      <w:start w:val="1"/>
+      <w:numFmt w:val="bullet"/>
+      <w:lvlText w:val=""/>
+      <w:lvlJc w:val="left"/>
+      <w:pPr>
+        <w:ind w:left="1680" w:hanging="420"/>
+      </w:pPr>
+      <w:rPr>
+        <w:rFonts w:ascii="Wingdings" w:hAnsi="Wingdings" w:hint="default"/>
+      </w:rPr>
+    </w:lvl>
+    <w:lvl w:ilvl="4" w:tplc="04090003" w:tentative="1">
+      <w:start w:val="1"/>
+      <w:numFmt w:val="bullet"/>
+      <w:lvlText w:val=""/>
+      <w:lvlJc w:val="left"/>
+      <w:pPr>
+        <w:ind w:left="2100" w:hanging="420"/>
+      </w:pPr>
+      <w:rPr>
+        <w:rFonts w:ascii="Wingdings" w:hAnsi="Wingdings" w:hint="default"/>
+      </w:rPr>
+    </w:lvl>
+    <w:lvl w:ilvl="5" w:tplc="04090005" w:tentative="1">
+      <w:start w:val="1"/>
+      <w:numFmt w:val="bullet"/>
+      <w:lvlText w:val=""/>
+      <w:lvlJc w:val="left"/>
+      <w:pPr>
+        <w:ind w:left="2520" w:hanging="420"/>
+      </w:pPr>
+      <w:rPr>
+        <w:rFonts w:ascii="Wingdings" w:hAnsi="Wingdings" w:hint="default"/>
+      </w:rPr>
+    </w:lvl>
+    <w:lvl w:ilvl="6" w:tplc="04090001" w:tentative="1">
+      <w:start w:val="1"/>
+      <w:numFmt w:val="bullet"/>
+      <w:lvlText w:val=""/>
+      <w:lvlJc w:val="left"/>
+      <w:pPr>
+        <w:ind w:left="2940" w:hanging="420"/>
+      </w:pPr>
+      <w:rPr>
+        <w:rFonts w:ascii="Wingdings" w:hAnsi="Wingdings" w:hint="default"/>
+      </w:rPr>
+    </w:lvl>
+    <w:lvl w:ilvl="7" w:tplc="04090003" w:tentative="1">
+      <w:start w:val="1"/>
+      <w:numFmt w:val="bullet"/>
+      <w:lvlText w:val=""/>
+      <w:lvlJc w:val="left"/>
+      <w:pPr>
+        <w:ind w:left="3360" w:hanging="420"/>
+      </w:pPr>
+      <w:rPr>
+        <w:rFonts w:ascii="Wingdings" w:hAnsi="Wingdings" w:hint="default"/>
+      </w:rPr>
+    </w:lvl>
+    <w:lvl w:ilvl="8" w:tplc="04090005" w:tentative="1">
+      <w:start w:val="1"/>
+      <w:numFmt w:val="bullet"/>
+      <w:lvlText w:val=""/>
+      <w:lvlJc w:val="left"/>
+      <w:pPr>
+        <w:ind w:left="3780" w:hanging="420"/>
+      </w:pPr>
+      <w:rPr>
+        <w:rFonts w:ascii="Wingdings" w:hAnsi="Wingdings" w:hint="default"/>
+      </w:rPr>
+    </w:lvl>
+  </w:abstractNum>
   <w:num w:numId="1">
     <w:abstractNumId w:val="0"/>
+  </w:num>
+  <w:num w:numId="2">
+    <w:abstractNumId w:val="1"/>
   </w:num>
 </w:numbering>
 </file>

</xml_diff>